<commit_message>
Bug fixes - Fix validation bugs in Rules; - Improve SSO Auto Login; - Fix Copyright date; - Store cities/UFs in cache.; - Get version from composer.json; - Create "coordinator" role to sync with NSac; - Move AdminLTE menu to config/adminlte.php; - Sync SSO roles; - Traits for actives(), formatted_phone and formatted_protocol; - Bug fixes.
</commit_message>
<xml_diff>
--- a/storage/app/public/docs/templates/etc/aditive_date.docx
+++ b/storage/app/public/docs/templates/etc/aditive_date.docx
@@ -1,6 +1,6 @@
 
 <file path=word/document.xml><?xml version="1.0" encoding="utf-8"?>
-<w:document xmlns:wpc="http://schemas.microsoft.com/office/word/2010/wordprocessingCanvas" xmlns:cx="http://schemas.microsoft.com/office/drawing/2014/chartex" xmlns:cx1="http://schemas.microsoft.com/office/drawing/2015/9/8/chartex" xmlns:cx2="http://schemas.microsoft.com/office/drawing/2015/10/21/chartex" xmlns:cx3="http://schemas.microsoft.com/office/drawing/2016/5/9/chartex" xmlns:cx4="http://schemas.microsoft.com/office/drawing/2016/5/10/chartex" xmlns:cx5="http://schemas.microsoft.com/office/drawing/2016/5/11/chartex" xmlns:cx6="http://schemas.microsoft.com/office/drawing/2016/5/12/chartex" xmlns:cx7="http://schemas.microsoft.com/office/drawing/2016/5/13/chartex" xmlns:cx8="http://schemas.microsoft.com/office/drawing/2016/5/14/chartex" xmlns:mc="http://schemas.openxmlformats.org/markup-compatibility/2006" xmlns:aink="http://schemas.microsoft.com/office/drawing/2016/ink" xmlns:am3d="http://schemas.microsoft.com/office/drawing/2017/model3d" xmlns:o="urn:schemas-microsoft-com:office:office" xmlns:r="http://schemas.openxmlformats.org/officeDocument/2006/relationships" xmlns:m="http://schemas.openxmlformats.org/officeDocument/2006/math" xmlns:v="urn:schemas-microsoft-com:vml" xmlns:wp14="http://schemas.microsoft.com/office/word/2010/wordprocessingDrawing" xmlns:wp="http://schemas.openxmlformats.org/drawingml/2006/wordprocessingDrawing" xmlns:w10="urn:schemas-microsoft-com:office:word" xmlns:w="http://schemas.openxmlformats.org/wordprocessingml/2006/main" xmlns:w14="http://schemas.microsoft.com/office/word/2010/wordml" xmlns:w15="http://schemas.microsoft.com/office/word/2012/wordml" xmlns:w16cid="http://schemas.microsoft.com/office/word/2016/wordml/cid" xmlns:w16se="http://schemas.microsoft.com/office/word/2015/wordml/symex" xmlns:wpg="http://schemas.microsoft.com/office/word/2010/wordprocessingGroup" xmlns:wpi="http://schemas.microsoft.com/office/word/2010/wordprocessingInk" xmlns:wne="http://schemas.microsoft.com/office/word/2006/wordml" xmlns:wps="http://schemas.microsoft.com/office/word/2010/wordprocessingShape" mc:Ignorable="w14 w15 w16se w16cid wp14">
+<w:document xmlns:wpc="http://schemas.microsoft.com/office/word/2010/wordprocessingCanvas" xmlns:cx="http://schemas.microsoft.com/office/drawing/2014/chartex" xmlns:cx1="http://schemas.microsoft.com/office/drawing/2015/9/8/chartex" xmlns:cx2="http://schemas.microsoft.com/office/drawing/2015/10/21/chartex" xmlns:cx3="http://schemas.microsoft.com/office/drawing/2016/5/9/chartex" xmlns:cx4="http://schemas.microsoft.com/office/drawing/2016/5/10/chartex" xmlns:cx5="http://schemas.microsoft.com/office/drawing/2016/5/11/chartex" xmlns:cx6="http://schemas.microsoft.com/office/drawing/2016/5/12/chartex" xmlns:cx7="http://schemas.microsoft.com/office/drawing/2016/5/13/chartex" xmlns:cx8="http://schemas.microsoft.com/office/drawing/2016/5/14/chartex" xmlns:mc="http://schemas.openxmlformats.org/markup-compatibility/2006" xmlns:aink="http://schemas.microsoft.com/office/drawing/2016/ink" xmlns:am3d="http://schemas.microsoft.com/office/drawing/2017/model3d" xmlns:o="urn:schemas-microsoft-com:office:office" xmlns:r="http://schemas.openxmlformats.org/officeDocument/2006/relationships" xmlns:m="http://schemas.openxmlformats.org/officeDocument/2006/math" xmlns:v="urn:schemas-microsoft-com:vml" xmlns:wp14="http://schemas.microsoft.com/office/word/2010/wordprocessingDrawing" xmlns:wp="http://schemas.openxmlformats.org/drawingml/2006/wordprocessingDrawing" xmlns:w10="urn:schemas-microsoft-com:office:word" xmlns:w="http://schemas.openxmlformats.org/wordprocessingml/2006/main" xmlns:w14="http://schemas.microsoft.com/office/word/2010/wordml" xmlns:w15="http://schemas.microsoft.com/office/word/2012/wordml" xmlns:w16cex="http://schemas.microsoft.com/office/word/2018/wordml/cex" xmlns:w16cid="http://schemas.microsoft.com/office/word/2016/wordml/cid" xmlns:w16="http://schemas.microsoft.com/office/word/2018/wordml" xmlns:w16se="http://schemas.microsoft.com/office/word/2015/wordml/symex" xmlns:wpg="http://schemas.microsoft.com/office/word/2010/wordprocessingGroup" xmlns:wpi="http://schemas.microsoft.com/office/word/2010/wordprocessingInk" xmlns:wne="http://schemas.microsoft.com/office/word/2006/wordml" xmlns:wps="http://schemas.microsoft.com/office/word/2010/wordprocessingShape" mc:Ignorable="w14 w15 w16se w16cid w16 w16cex wp14">
   <w:body>
     <w:p>
       <w:pPr>
@@ -387,8 +387,6 @@
           <w:rFonts w:asciiTheme="minorHAnsi" w:hAnsiTheme="minorHAnsi" w:cstheme="minorHAnsi"/>
         </w:rPr>
       </w:pPr>
-      <w:bookmarkStart w:id="0" w:name="_GoBack"/>
-      <w:bookmarkEnd w:id="0"/>
     </w:p>
     <w:p>
       <w:pPr>
@@ -606,7 +604,7 @@
           <w:iCs/>
           <w:noProof/>
         </w:rPr>
-        <w:t>27 de novembro de 2019</w:t>
+        <w:t>5 de março de 2020</w:t>
       </w:r>
       <w:r>
         <w:rPr>
@@ -638,13 +636,8 @@
           <w:rFonts w:asciiTheme="minorHAnsi" w:hAnsiTheme="minorHAnsi" w:cstheme="minorHAnsi"/>
         </w:rPr>
       </w:pPr>
-    </w:p>
-    <w:p>
-      <w:pPr>
-        <w:rPr>
-          <w:rFonts w:asciiTheme="minorHAnsi" w:hAnsiTheme="minorHAnsi" w:cstheme="minorHAnsi"/>
-        </w:rPr>
-      </w:pPr>
+      <w:bookmarkStart w:id="0" w:name="_GoBack"/>
+      <w:bookmarkEnd w:id="0"/>
     </w:p>
     <w:p>
       <w:pPr>
@@ -1166,7 +1159,7 @@
 </file>
 
 <file path=word/numbering.xml><?xml version="1.0" encoding="utf-8"?>
-<w:numbering xmlns:wpc="http://schemas.microsoft.com/office/word/2010/wordprocessingCanvas" xmlns:cx="http://schemas.microsoft.com/office/drawing/2014/chartex" xmlns:cx1="http://schemas.microsoft.com/office/drawing/2015/9/8/chartex" xmlns:cx2="http://schemas.microsoft.com/office/drawing/2015/10/21/chartex" xmlns:cx3="http://schemas.microsoft.com/office/drawing/2016/5/9/chartex" xmlns:cx4="http://schemas.microsoft.com/office/drawing/2016/5/10/chartex" xmlns:cx5="http://schemas.microsoft.com/office/drawing/2016/5/11/chartex" xmlns:cx6="http://schemas.microsoft.com/office/drawing/2016/5/12/chartex" xmlns:cx7="http://schemas.microsoft.com/office/drawing/2016/5/13/chartex" xmlns:cx8="http://schemas.microsoft.com/office/drawing/2016/5/14/chartex" xmlns:mc="http://schemas.openxmlformats.org/markup-compatibility/2006" xmlns:aink="http://schemas.microsoft.com/office/drawing/2016/ink" xmlns:am3d="http://schemas.microsoft.com/office/drawing/2017/model3d" xmlns:o="urn:schemas-microsoft-com:office:office" xmlns:r="http://schemas.openxmlformats.org/officeDocument/2006/relationships" xmlns:m="http://schemas.openxmlformats.org/officeDocument/2006/math" xmlns:v="urn:schemas-microsoft-com:vml" xmlns:wp14="http://schemas.microsoft.com/office/word/2010/wordprocessingDrawing" xmlns:wp="http://schemas.openxmlformats.org/drawingml/2006/wordprocessingDrawing" xmlns:w10="urn:schemas-microsoft-com:office:word" xmlns:w="http://schemas.openxmlformats.org/wordprocessingml/2006/main" xmlns:w14="http://schemas.microsoft.com/office/word/2010/wordml" xmlns:w15="http://schemas.microsoft.com/office/word/2012/wordml" xmlns:w16cid="http://schemas.microsoft.com/office/word/2016/wordml/cid" xmlns:w16se="http://schemas.microsoft.com/office/word/2015/wordml/symex" xmlns:wpg="http://schemas.microsoft.com/office/word/2010/wordprocessingGroup" xmlns:wpi="http://schemas.microsoft.com/office/word/2010/wordprocessingInk" xmlns:wne="http://schemas.microsoft.com/office/word/2006/wordml" xmlns:wps="http://schemas.microsoft.com/office/word/2010/wordprocessingShape" mc:Ignorable="w14 w15 w16se w16cid wp14">
+<w:numbering xmlns:wpc="http://schemas.microsoft.com/office/word/2010/wordprocessingCanvas" xmlns:cx="http://schemas.microsoft.com/office/drawing/2014/chartex" xmlns:cx1="http://schemas.microsoft.com/office/drawing/2015/9/8/chartex" xmlns:cx2="http://schemas.microsoft.com/office/drawing/2015/10/21/chartex" xmlns:cx3="http://schemas.microsoft.com/office/drawing/2016/5/9/chartex" xmlns:cx4="http://schemas.microsoft.com/office/drawing/2016/5/10/chartex" xmlns:cx5="http://schemas.microsoft.com/office/drawing/2016/5/11/chartex" xmlns:cx6="http://schemas.microsoft.com/office/drawing/2016/5/12/chartex" xmlns:cx7="http://schemas.microsoft.com/office/drawing/2016/5/13/chartex" xmlns:cx8="http://schemas.microsoft.com/office/drawing/2016/5/14/chartex" xmlns:mc="http://schemas.openxmlformats.org/markup-compatibility/2006" xmlns:aink="http://schemas.microsoft.com/office/drawing/2016/ink" xmlns:am3d="http://schemas.microsoft.com/office/drawing/2017/model3d" xmlns:o="urn:schemas-microsoft-com:office:office" xmlns:r="http://schemas.openxmlformats.org/officeDocument/2006/relationships" xmlns:m="http://schemas.openxmlformats.org/officeDocument/2006/math" xmlns:v="urn:schemas-microsoft-com:vml" xmlns:wp14="http://schemas.microsoft.com/office/word/2010/wordprocessingDrawing" xmlns:wp="http://schemas.openxmlformats.org/drawingml/2006/wordprocessingDrawing" xmlns:w10="urn:schemas-microsoft-com:office:word" xmlns:w="http://schemas.openxmlformats.org/wordprocessingml/2006/main" xmlns:w14="http://schemas.microsoft.com/office/word/2010/wordml" xmlns:w15="http://schemas.microsoft.com/office/word/2012/wordml" xmlns:w16cex="http://schemas.microsoft.com/office/word/2018/wordml/cex" xmlns:w16cid="http://schemas.microsoft.com/office/word/2016/wordml/cid" xmlns:w16="http://schemas.microsoft.com/office/word/2018/wordml" xmlns:w16se="http://schemas.microsoft.com/office/word/2015/wordml/symex" xmlns:wpg="http://schemas.microsoft.com/office/word/2010/wordprocessingGroup" xmlns:wpi="http://schemas.microsoft.com/office/word/2010/wordprocessingInk" xmlns:wne="http://schemas.microsoft.com/office/word/2006/wordml" xmlns:wps="http://schemas.microsoft.com/office/word/2010/wordprocessingShape" mc:Ignorable="w14 w15 w16se w16cid w16 w16cex wp14">
   <w:abstractNum w:abstractNumId="0" w15:restartNumberingAfterBreak="0">
     <w:nsid w:val="00000001"/>
     <w:multiLevelType w:val="multilevel"/>
@@ -1297,7 +1290,7 @@
 </file>
 
 <file path=word/styles.xml><?xml version="1.0" encoding="utf-8"?>
-<w:styles xmlns:mc="http://schemas.openxmlformats.org/markup-compatibility/2006" xmlns:r="http://schemas.openxmlformats.org/officeDocument/2006/relationships" xmlns:w="http://schemas.openxmlformats.org/wordprocessingml/2006/main" xmlns:w14="http://schemas.microsoft.com/office/word/2010/wordml" xmlns:w15="http://schemas.microsoft.com/office/word/2012/wordml" xmlns:w16cid="http://schemas.microsoft.com/office/word/2016/wordml/cid" xmlns:w16se="http://schemas.microsoft.com/office/word/2015/wordml/symex" mc:Ignorable="w14 w15 w16se w16cid">
+<w:styles xmlns:mc="http://schemas.openxmlformats.org/markup-compatibility/2006" xmlns:r="http://schemas.openxmlformats.org/officeDocument/2006/relationships" xmlns:w="http://schemas.openxmlformats.org/wordprocessingml/2006/main" xmlns:w14="http://schemas.microsoft.com/office/word/2010/wordml" xmlns:w15="http://schemas.microsoft.com/office/word/2012/wordml" xmlns:w16cex="http://schemas.microsoft.com/office/word/2018/wordml/cex" xmlns:w16cid="http://schemas.microsoft.com/office/word/2016/wordml/cid" xmlns:w16="http://schemas.microsoft.com/office/word/2018/wordml" xmlns:w16se="http://schemas.microsoft.com/office/word/2015/wordml/symex" mc:Ignorable="w14 w15 w16se w16cid w16 w16cex">
   <w:docDefaults>
     <w:rPrDefault>
       <w:rPr>
@@ -1413,6 +1406,7 @@
     <w:lsdException w:name="HTML Sample" w:semiHidden="1" w:unhideWhenUsed="1"/>
     <w:lsdException w:name="HTML Typewriter" w:semiHidden="1" w:unhideWhenUsed="1"/>
     <w:lsdException w:name="HTML Variable" w:semiHidden="1" w:unhideWhenUsed="1"/>
+    <w:lsdException w:name="Normal Table" w:semiHidden="1" w:unhideWhenUsed="1"/>
     <w:lsdException w:name="annotation subject" w:semiHidden="1" w:unhideWhenUsed="1"/>
     <w:lsdException w:name="No List" w:semiHidden="1" w:unhideWhenUsed="1"/>
     <w:lsdException w:name="Outline List 1" w:semiHidden="1" w:unhideWhenUsed="1"/>
@@ -1455,8 +1449,11 @@
     <w:lsdException w:name="Table Contemporary" w:semiHidden="1" w:unhideWhenUsed="1"/>
     <w:lsdException w:name="Table Elegant" w:semiHidden="1" w:unhideWhenUsed="1"/>
     <w:lsdException w:name="Table Professional" w:semiHidden="1" w:unhideWhenUsed="1"/>
+    <w:lsdException w:name="Table Subtle 1" w:semiHidden="1" w:unhideWhenUsed="1"/>
     <w:lsdException w:name="Table Subtle 2" w:semiHidden="1" w:unhideWhenUsed="1"/>
     <w:lsdException w:name="Table Web 1" w:semiHidden="1" w:unhideWhenUsed="1"/>
+    <w:lsdException w:name="Table Web 2" w:semiHidden="1" w:unhideWhenUsed="1"/>
+    <w:lsdException w:name="Table Web 3" w:semiHidden="1" w:unhideWhenUsed="1"/>
     <w:lsdException w:name="Balloon Text" w:semiHidden="1" w:unhideWhenUsed="1"/>
     <w:lsdException w:name="Table Grid" w:uiPriority="39"/>
     <w:lsdException w:name="Table Theme" w:semiHidden="1" w:unhideWhenUsed="1"/>
@@ -1812,7 +1809,7 @@
 </file>
 
 <file path=word/glossary/document.xml><?xml version="1.0" encoding="utf-8"?>
-<w:glossaryDocument xmlns:wpc="http://schemas.microsoft.com/office/word/2010/wordprocessingCanvas" xmlns:cx="http://schemas.microsoft.com/office/drawing/2014/chartex" xmlns:cx1="http://schemas.microsoft.com/office/drawing/2015/9/8/chartex" xmlns:cx2="http://schemas.microsoft.com/office/drawing/2015/10/21/chartex" xmlns:cx3="http://schemas.microsoft.com/office/drawing/2016/5/9/chartex" xmlns:cx4="http://schemas.microsoft.com/office/drawing/2016/5/10/chartex" xmlns:cx5="http://schemas.microsoft.com/office/drawing/2016/5/11/chartex" xmlns:cx6="http://schemas.microsoft.com/office/drawing/2016/5/12/chartex" xmlns:cx7="http://schemas.microsoft.com/office/drawing/2016/5/13/chartex" xmlns:cx8="http://schemas.microsoft.com/office/drawing/2016/5/14/chartex" xmlns:mc="http://schemas.openxmlformats.org/markup-compatibility/2006" xmlns:aink="http://schemas.microsoft.com/office/drawing/2016/ink" xmlns:am3d="http://schemas.microsoft.com/office/drawing/2017/model3d" xmlns:o="urn:schemas-microsoft-com:office:office" xmlns:r="http://schemas.openxmlformats.org/officeDocument/2006/relationships" xmlns:m="http://schemas.openxmlformats.org/officeDocument/2006/math" xmlns:v="urn:schemas-microsoft-com:vml" xmlns:wp14="http://schemas.microsoft.com/office/word/2010/wordprocessingDrawing" xmlns:wp="http://schemas.openxmlformats.org/drawingml/2006/wordprocessingDrawing" xmlns:w10="urn:schemas-microsoft-com:office:word" xmlns:w="http://schemas.openxmlformats.org/wordprocessingml/2006/main" xmlns:w14="http://schemas.microsoft.com/office/word/2010/wordml" xmlns:w15="http://schemas.microsoft.com/office/word/2012/wordml" xmlns:w16cid="http://schemas.microsoft.com/office/word/2016/wordml/cid" xmlns:w16se="http://schemas.microsoft.com/office/word/2015/wordml/symex" xmlns:wpg="http://schemas.microsoft.com/office/word/2010/wordprocessingGroup" xmlns:wpi="http://schemas.microsoft.com/office/word/2010/wordprocessingInk" xmlns:wne="http://schemas.microsoft.com/office/word/2006/wordml" xmlns:wps="http://schemas.microsoft.com/office/word/2010/wordprocessingShape" mc:Ignorable="w14 w15 w16se w16cid wp14">
+<w:glossaryDocument xmlns:wpc="http://schemas.microsoft.com/office/word/2010/wordprocessingCanvas" xmlns:cx="http://schemas.microsoft.com/office/drawing/2014/chartex" xmlns:cx1="http://schemas.microsoft.com/office/drawing/2015/9/8/chartex" xmlns:cx2="http://schemas.microsoft.com/office/drawing/2015/10/21/chartex" xmlns:cx3="http://schemas.microsoft.com/office/drawing/2016/5/9/chartex" xmlns:cx4="http://schemas.microsoft.com/office/drawing/2016/5/10/chartex" xmlns:cx5="http://schemas.microsoft.com/office/drawing/2016/5/11/chartex" xmlns:cx6="http://schemas.microsoft.com/office/drawing/2016/5/12/chartex" xmlns:cx7="http://schemas.microsoft.com/office/drawing/2016/5/13/chartex" xmlns:cx8="http://schemas.microsoft.com/office/drawing/2016/5/14/chartex" xmlns:mc="http://schemas.openxmlformats.org/markup-compatibility/2006" xmlns:aink="http://schemas.microsoft.com/office/drawing/2016/ink" xmlns:am3d="http://schemas.microsoft.com/office/drawing/2017/model3d" xmlns:o="urn:schemas-microsoft-com:office:office" xmlns:r="http://schemas.openxmlformats.org/officeDocument/2006/relationships" xmlns:m="http://schemas.openxmlformats.org/officeDocument/2006/math" xmlns:v="urn:schemas-microsoft-com:vml" xmlns:wp14="http://schemas.microsoft.com/office/word/2010/wordprocessingDrawing" xmlns:wp="http://schemas.openxmlformats.org/drawingml/2006/wordprocessingDrawing" xmlns:w10="urn:schemas-microsoft-com:office:word" xmlns:w="http://schemas.openxmlformats.org/wordprocessingml/2006/main" xmlns:w14="http://schemas.microsoft.com/office/word/2010/wordml" xmlns:w15="http://schemas.microsoft.com/office/word/2012/wordml" xmlns:w16cex="http://schemas.microsoft.com/office/word/2018/wordml/cex" xmlns:w16cid="http://schemas.microsoft.com/office/word/2016/wordml/cid" xmlns:w16="http://schemas.microsoft.com/office/word/2018/wordml" xmlns:w16se="http://schemas.microsoft.com/office/word/2015/wordml/symex" xmlns:wpg="http://schemas.microsoft.com/office/word/2010/wordprocessingGroup" xmlns:wpi="http://schemas.microsoft.com/office/word/2010/wordprocessingInk" xmlns:wne="http://schemas.microsoft.com/office/word/2006/wordml" xmlns:wps="http://schemas.microsoft.com/office/word/2010/wordprocessingShape" mc:Ignorable="w14 w15 w16se w16cid w16 w16cex wp14">
   <w:docParts>
     <w:docPart>
       <w:docPartPr>
@@ -1987,7 +1984,7 @@
 </file>
 
 <file path=word/glossary/fontTable.xml><?xml version="1.0" encoding="utf-8"?>
-<w:fonts xmlns:mc="http://schemas.openxmlformats.org/markup-compatibility/2006" xmlns:r="http://schemas.openxmlformats.org/officeDocument/2006/relationships" xmlns:w="http://schemas.openxmlformats.org/wordprocessingml/2006/main" xmlns:w14="http://schemas.microsoft.com/office/word/2010/wordml" xmlns:w15="http://schemas.microsoft.com/office/word/2012/wordml" xmlns:w16cid="http://schemas.microsoft.com/office/word/2016/wordml/cid" xmlns:w16se="http://schemas.microsoft.com/office/word/2015/wordml/symex" mc:Ignorable="w14 w15 w16se w16cid">
+<w:fonts xmlns:mc="http://schemas.openxmlformats.org/markup-compatibility/2006" xmlns:r="http://schemas.openxmlformats.org/officeDocument/2006/relationships" xmlns:w="http://schemas.openxmlformats.org/wordprocessingml/2006/main" xmlns:w14="http://schemas.microsoft.com/office/word/2010/wordml" xmlns:w15="http://schemas.microsoft.com/office/word/2012/wordml" xmlns:w16cex="http://schemas.microsoft.com/office/word/2018/wordml/cex" xmlns:w16cid="http://schemas.microsoft.com/office/word/2016/wordml/cid" xmlns:w16="http://schemas.microsoft.com/office/word/2018/wordml" xmlns:w16se="http://schemas.microsoft.com/office/word/2015/wordml/symex" mc:Ignorable="w14 w15 w16se w16cid w16 w16cex">
   <w:font w:name="Times New Roman">
     <w:panose1 w:val="02020603050405020304"/>
     <w:charset w:val="00"/>
@@ -2035,7 +2032,7 @@
 </file>
 
 <file path=word/glossary/settings.xml><?xml version="1.0" encoding="utf-8"?>
-<w:settings xmlns:mc="http://schemas.openxmlformats.org/markup-compatibility/2006" xmlns:o="urn:schemas-microsoft-com:office:office" xmlns:r="http://schemas.openxmlformats.org/officeDocument/2006/relationships" xmlns:m="http://schemas.openxmlformats.org/officeDocument/2006/math" xmlns:v="urn:schemas-microsoft-com:vml" xmlns:w10="urn:schemas-microsoft-com:office:word" xmlns:w="http://schemas.openxmlformats.org/wordprocessingml/2006/main" xmlns:w14="http://schemas.microsoft.com/office/word/2010/wordml" xmlns:w15="http://schemas.microsoft.com/office/word/2012/wordml" xmlns:w16cid="http://schemas.microsoft.com/office/word/2016/wordml/cid" xmlns:w16se="http://schemas.microsoft.com/office/word/2015/wordml/symex" xmlns:sl="http://schemas.openxmlformats.org/schemaLibrary/2006/main" mc:Ignorable="w14 w15 w16se w16cid">
+<w:settings xmlns:mc="http://schemas.openxmlformats.org/markup-compatibility/2006" xmlns:o="urn:schemas-microsoft-com:office:office" xmlns:r="http://schemas.openxmlformats.org/officeDocument/2006/relationships" xmlns:m="http://schemas.openxmlformats.org/officeDocument/2006/math" xmlns:v="urn:schemas-microsoft-com:vml" xmlns:w10="urn:schemas-microsoft-com:office:word" xmlns:w="http://schemas.openxmlformats.org/wordprocessingml/2006/main" xmlns:w14="http://schemas.microsoft.com/office/word/2010/wordml" xmlns:w15="http://schemas.microsoft.com/office/word/2012/wordml" xmlns:w16cex="http://schemas.microsoft.com/office/word/2018/wordml/cex" xmlns:w16cid="http://schemas.microsoft.com/office/word/2016/wordml/cid" xmlns:w16="http://schemas.microsoft.com/office/word/2018/wordml" xmlns:w16se="http://schemas.microsoft.com/office/word/2015/wordml/symex" xmlns:sl="http://schemas.openxmlformats.org/schemaLibrary/2006/main" mc:Ignorable="w14 w15 w16se w16cid w16 w16cex">
   <w:view w:val="normal"/>
   <w:defaultTabStop w:val="708"/>
   <w:hyphenationZone w:val="425"/>
@@ -2059,6 +2056,7 @@
     <w:rsid w:val="004A189D"/>
     <w:rsid w:val="005B5E2D"/>
     <w:rsid w:val="00831203"/>
+    <w:rsid w:val="009564CC"/>
     <w:rsid w:val="00971DF2"/>
     <w:rsid w:val="00993758"/>
     <w:rsid w:val="00C13BD1"/>
@@ -2085,7 +2083,7 @@
 </file>
 
 <file path=word/glossary/styles.xml><?xml version="1.0" encoding="utf-8"?>
-<w:styles xmlns:mc="http://schemas.openxmlformats.org/markup-compatibility/2006" xmlns:r="http://schemas.openxmlformats.org/officeDocument/2006/relationships" xmlns:w="http://schemas.openxmlformats.org/wordprocessingml/2006/main" xmlns:w14="http://schemas.microsoft.com/office/word/2010/wordml" xmlns:w15="http://schemas.microsoft.com/office/word/2012/wordml" xmlns:w16cid="http://schemas.microsoft.com/office/word/2016/wordml/cid" xmlns:w16se="http://schemas.microsoft.com/office/word/2015/wordml/symex" mc:Ignorable="w14 w15 w16se w16cid">
+<w:styles xmlns:mc="http://schemas.openxmlformats.org/markup-compatibility/2006" xmlns:r="http://schemas.openxmlformats.org/officeDocument/2006/relationships" xmlns:w="http://schemas.openxmlformats.org/wordprocessingml/2006/main" xmlns:w14="http://schemas.microsoft.com/office/word/2010/wordml" xmlns:w15="http://schemas.microsoft.com/office/word/2012/wordml" xmlns:w16cex="http://schemas.microsoft.com/office/word/2018/wordml/cex" xmlns:w16cid="http://schemas.microsoft.com/office/word/2016/wordml/cid" xmlns:w16="http://schemas.microsoft.com/office/word/2018/wordml" xmlns:w16se="http://schemas.microsoft.com/office/word/2015/wordml/symex" mc:Ignorable="w14 w15 w16se w16cid w16 w16cex">
   <w:docDefaults>
     <w:rPrDefault>
       <w:rPr>
@@ -2207,6 +2205,7 @@
     <w:lsdException w:name="HTML Sample" w:semiHidden="1" w:unhideWhenUsed="1"/>
     <w:lsdException w:name="HTML Typewriter" w:semiHidden="1" w:unhideWhenUsed="1"/>
     <w:lsdException w:name="HTML Variable" w:semiHidden="1" w:unhideWhenUsed="1"/>
+    <w:lsdException w:name="Normal Table" w:semiHidden="1" w:unhideWhenUsed="1"/>
     <w:lsdException w:name="annotation subject" w:semiHidden="1" w:unhideWhenUsed="1"/>
     <w:lsdException w:name="No List" w:semiHidden="1" w:unhideWhenUsed="1"/>
     <w:lsdException w:name="Outline List 1" w:semiHidden="1" w:unhideWhenUsed="1"/>
@@ -2249,8 +2248,11 @@
     <w:lsdException w:name="Table Contemporary" w:semiHidden="1" w:unhideWhenUsed="1"/>
     <w:lsdException w:name="Table Elegant" w:semiHidden="1" w:unhideWhenUsed="1"/>
     <w:lsdException w:name="Table Professional" w:semiHidden="1" w:unhideWhenUsed="1"/>
+    <w:lsdException w:name="Table Subtle 1" w:semiHidden="1" w:unhideWhenUsed="1"/>
     <w:lsdException w:name="Table Subtle 2" w:semiHidden="1" w:unhideWhenUsed="1"/>
     <w:lsdException w:name="Table Web 1" w:semiHidden="1" w:unhideWhenUsed="1"/>
+    <w:lsdException w:name="Table Web 2" w:semiHidden="1" w:unhideWhenUsed="1"/>
+    <w:lsdException w:name="Table Web 3" w:semiHidden="1" w:unhideWhenUsed="1"/>
     <w:lsdException w:name="Balloon Text" w:semiHidden="1" w:unhideWhenUsed="1"/>
     <w:lsdException w:name="Table Grid" w:uiPriority="39"/>
     <w:lsdException w:name="Table Theme" w:semiHidden="1" w:unhideWhenUsed="1"/>
@@ -2540,7 +2542,7 @@
 </file>
 
 <file path=word/glossary/webSettings.xml><?xml version="1.0" encoding="utf-8"?>
-<w:webSettings xmlns:mc="http://schemas.openxmlformats.org/markup-compatibility/2006" xmlns:r="http://schemas.openxmlformats.org/officeDocument/2006/relationships" xmlns:w="http://schemas.openxmlformats.org/wordprocessingml/2006/main" xmlns:w14="http://schemas.microsoft.com/office/word/2010/wordml" xmlns:w15="http://schemas.microsoft.com/office/word/2012/wordml" xmlns:w16cid="http://schemas.microsoft.com/office/word/2016/wordml/cid" xmlns:w16se="http://schemas.microsoft.com/office/word/2015/wordml/symex" mc:Ignorable="w14 w15 w16se w16cid">
+<w:webSettings xmlns:mc="http://schemas.openxmlformats.org/markup-compatibility/2006" xmlns:r="http://schemas.openxmlformats.org/officeDocument/2006/relationships" xmlns:w="http://schemas.openxmlformats.org/wordprocessingml/2006/main" xmlns:w14="http://schemas.microsoft.com/office/word/2010/wordml" xmlns:w15="http://schemas.microsoft.com/office/word/2012/wordml" xmlns:w16cex="http://schemas.microsoft.com/office/word/2018/wordml/cex" xmlns:w16cid="http://schemas.microsoft.com/office/word/2016/wordml/cid" xmlns:w16="http://schemas.microsoft.com/office/word/2018/wordml" xmlns:w16se="http://schemas.microsoft.com/office/word/2015/wordml/symex" mc:Ignorable="w14 w15 w16se w16cid w16 w16cex">
   <w:optimizeForBrowser/>
   <w:allowPNG/>
 </w:webSettings>

</xml_diff>